<commit_message>
- Adicionado Documento de Detalhamento - Adicionado Glossário - Gerado arquivo com UseCase & Activity Diagram
</commit_message>
<xml_diff>
--- a/CasoDeUso_DiagramaAtividade_UseCase - Version 1./Glossário.docx
+++ b/CasoDeUso_DiagramaAtividade_UseCase - Version 1./Glossário.docx
@@ -91,7 +91,7 @@
           <w:rFonts w:cs="Arial"/>
           <w:sz w:val="28"/>
         </w:rPr>
-        <w:t>0</w:t>
+        <w:t>1</w:t>
       </w:r>
     </w:p>
     <w:bookmarkEnd w:id="1"/>
@@ -103,8 +103,535 @@
           <w:rFonts w:ascii="Arial" w:hAnsi="Arial" w:cs="Arial"/>
           <w:color w:val="auto"/>
         </w:rPr>
+      </w:pPr>
+    </w:p>
+    <w:p>
+      <w:pPr>
+        <w:pStyle w:val="infoblue0"/>
+        <w:ind w:left="0"/>
+        <w:rPr>
+          <w:rFonts w:ascii="Arial" w:hAnsi="Arial" w:cs="Arial"/>
+          <w:color w:val="auto"/>
+        </w:rPr>
+      </w:pPr>
+    </w:p>
+    <w:p>
+      <w:pPr>
+        <w:pStyle w:val="infoblue0"/>
+        <w:ind w:left="0"/>
+        <w:rPr>
+          <w:rFonts w:ascii="Arial" w:hAnsi="Arial" w:cs="Arial"/>
+          <w:color w:val="auto"/>
+        </w:rPr>
+      </w:pPr>
+    </w:p>
+    <w:p>
+      <w:pPr>
+        <w:pStyle w:val="infoblue0"/>
+        <w:ind w:left="0"/>
+        <w:rPr>
+          <w:rFonts w:ascii="Arial" w:hAnsi="Arial" w:cs="Arial"/>
+          <w:color w:val="auto"/>
+        </w:rPr>
+      </w:pPr>
+    </w:p>
+    <w:p>
+      <w:pPr>
+        <w:pStyle w:val="infoblue0"/>
+        <w:ind w:left="0"/>
+        <w:rPr>
+          <w:rFonts w:ascii="Arial" w:hAnsi="Arial" w:cs="Arial"/>
+          <w:color w:val="auto"/>
+        </w:rPr>
+      </w:pPr>
+    </w:p>
+    <w:p>
+      <w:pPr>
+        <w:pStyle w:val="infoblue0"/>
+        <w:ind w:left="0"/>
+        <w:rPr>
+          <w:rFonts w:ascii="Arial" w:hAnsi="Arial" w:cs="Arial"/>
+          <w:color w:val="auto"/>
+        </w:rPr>
+      </w:pPr>
+    </w:p>
+    <w:p>
+      <w:pPr>
+        <w:pStyle w:val="infoblue0"/>
+        <w:ind w:left="0"/>
+        <w:rPr>
+          <w:rFonts w:ascii="Arial" w:hAnsi="Arial" w:cs="Arial"/>
+          <w:color w:val="auto"/>
+        </w:rPr>
+      </w:pPr>
+    </w:p>
+    <w:p>
+      <w:pPr>
+        <w:pStyle w:val="infoblue0"/>
+        <w:ind w:left="0"/>
+        <w:rPr>
+          <w:rFonts w:ascii="Arial" w:hAnsi="Arial" w:cs="Arial"/>
+          <w:color w:val="auto"/>
+        </w:rPr>
+      </w:pPr>
+    </w:p>
+    <w:p>
+      <w:pPr>
+        <w:pStyle w:val="infoblue0"/>
+        <w:ind w:left="0"/>
+        <w:rPr>
+          <w:rFonts w:ascii="Arial" w:hAnsi="Arial" w:cs="Arial"/>
+          <w:color w:val="auto"/>
+        </w:rPr>
+      </w:pPr>
+    </w:p>
+    <w:p>
+      <w:pPr>
+        <w:pStyle w:val="infoblue0"/>
+        <w:ind w:left="0"/>
+        <w:rPr>
+          <w:rFonts w:ascii="Arial" w:hAnsi="Arial" w:cs="Arial"/>
+          <w:color w:val="auto"/>
+        </w:rPr>
+      </w:pPr>
+    </w:p>
+    <w:p>
+      <w:pPr>
+        <w:pStyle w:val="infoblue0"/>
+        <w:ind w:left="0"/>
+        <w:rPr>
+          <w:rFonts w:ascii="Arial" w:hAnsi="Arial" w:cs="Arial"/>
+          <w:color w:val="auto"/>
+        </w:rPr>
+      </w:pPr>
+    </w:p>
+    <w:p>
+      <w:pPr>
+        <w:pStyle w:val="infoblue0"/>
+        <w:ind w:left="0"/>
+        <w:rPr>
+          <w:rFonts w:ascii="Arial" w:hAnsi="Arial" w:cs="Arial"/>
+          <w:color w:val="auto"/>
+        </w:rPr>
+      </w:pPr>
+    </w:p>
+    <w:p>
+      <w:pPr>
+        <w:pStyle w:val="infoblue0"/>
+        <w:ind w:left="0"/>
+        <w:rPr>
+          <w:rFonts w:ascii="Arial" w:hAnsi="Arial" w:cs="Arial"/>
+          <w:color w:val="auto"/>
+        </w:rPr>
+      </w:pPr>
+    </w:p>
+    <w:p>
+      <w:pPr>
+        <w:pStyle w:val="infoblue0"/>
+        <w:ind w:left="0"/>
+        <w:rPr>
+          <w:rFonts w:ascii="Arial" w:hAnsi="Arial" w:cs="Arial"/>
+          <w:color w:val="auto"/>
+        </w:rPr>
+      </w:pPr>
+    </w:p>
+    <w:p>
+      <w:pPr>
+        <w:pStyle w:val="infoblue0"/>
+        <w:ind w:left="0"/>
+        <w:rPr>
+          <w:rFonts w:ascii="Arial" w:hAnsi="Arial" w:cs="Arial"/>
+          <w:color w:val="auto"/>
+        </w:rPr>
+      </w:pPr>
+    </w:p>
+    <w:p>
+      <w:pPr>
+        <w:pStyle w:val="infoblue0"/>
+        <w:ind w:left="0"/>
+        <w:rPr>
+          <w:rFonts w:ascii="Arial" w:hAnsi="Arial" w:cs="Arial"/>
+          <w:color w:val="auto"/>
+        </w:rPr>
+      </w:pPr>
+    </w:p>
+    <w:p>
+      <w:pPr>
+        <w:pStyle w:val="infoblue0"/>
+        <w:ind w:left="0"/>
+        <w:rPr>
+          <w:rFonts w:ascii="Arial" w:hAnsi="Arial" w:cs="Arial"/>
+          <w:color w:val="auto"/>
+        </w:rPr>
+      </w:pPr>
+    </w:p>
+    <w:p>
+      <w:pPr>
+        <w:pStyle w:val="Title"/>
+        <w:outlineLvl w:val="0"/>
+        <w:rPr>
+          <w:rFonts w:cs="Arial"/>
+        </w:rPr>
+      </w:pPr>
+      <w:r>
+        <w:rPr>
+          <w:rFonts w:cs="Arial"/>
+        </w:rPr>
+        <w:t>Histórico de Revisão</w:t>
+      </w:r>
+    </w:p>
+    <w:p>
+      <w:pPr>
+        <w:rPr>
+          <w:rFonts w:ascii="Arial" w:hAnsi="Arial" w:cs="Arial"/>
+        </w:rPr>
+      </w:pPr>
+    </w:p>
+    <w:tbl>
+      <w:tblPr>
+        <w:tblW w:w="9504" w:type="dxa"/>
+        <w:tblBorders>
+          <w:top w:val="single" w:sz="6" w:space="0" w:color="auto"/>
+          <w:left w:val="single" w:sz="6" w:space="0" w:color="auto"/>
+          <w:bottom w:val="single" w:sz="6" w:space="0" w:color="auto"/>
+          <w:right w:val="single" w:sz="6" w:space="0" w:color="auto"/>
+          <w:insideH w:val="single" w:sz="6" w:space="0" w:color="auto"/>
+          <w:insideV w:val="single" w:sz="6" w:space="0" w:color="auto"/>
+        </w:tblBorders>
+        <w:tblLayout w:type="fixed"/>
+        <w:tblLook w:val="0000" w:firstRow="0" w:lastRow="0" w:firstColumn="0" w:lastColumn="0" w:noHBand="0" w:noVBand="0"/>
+      </w:tblPr>
+      <w:tblGrid>
+        <w:gridCol w:w="1384"/>
+        <w:gridCol w:w="1418"/>
+        <w:gridCol w:w="3543"/>
+        <w:gridCol w:w="3159"/>
+      </w:tblGrid>
+      <w:tr>
+        <w:tc>
+          <w:tcPr>
+            <w:tcW w:w="1384" w:type="dxa"/>
+            <w:shd w:val="clear" w:color="auto" w:fill="D9D9D9"/>
+          </w:tcPr>
+          <w:p>
+            <w:pPr>
+              <w:jc w:val="center"/>
+              <w:rPr>
+                <w:rFonts w:ascii="Arial" w:hAnsi="Arial" w:cs="Arial"/>
+                <w:b/>
+                <w:bCs/>
+              </w:rPr>
+            </w:pPr>
+            <w:r>
+              <w:rPr>
+                <w:rFonts w:ascii="Arial" w:hAnsi="Arial" w:cs="Arial"/>
+                <w:b/>
+                <w:bCs/>
+              </w:rPr>
+              <w:t>Data</w:t>
+            </w:r>
+          </w:p>
+        </w:tc>
+        <w:tc>
+          <w:tcPr>
+            <w:tcW w:w="1418" w:type="dxa"/>
+            <w:shd w:val="clear" w:color="auto" w:fill="D9D9D9"/>
+          </w:tcPr>
+          <w:p>
+            <w:pPr>
+              <w:jc w:val="center"/>
+              <w:rPr>
+                <w:rFonts w:ascii="Arial" w:hAnsi="Arial" w:cs="Arial"/>
+                <w:b/>
+                <w:bCs/>
+              </w:rPr>
+            </w:pPr>
+            <w:r>
+              <w:rPr>
+                <w:rFonts w:ascii="Arial" w:hAnsi="Arial" w:cs="Arial"/>
+                <w:b/>
+                <w:bCs/>
+              </w:rPr>
+              <w:t>Versão</w:t>
+            </w:r>
+          </w:p>
+        </w:tc>
+        <w:tc>
+          <w:tcPr>
+            <w:tcW w:w="3543" w:type="dxa"/>
+            <w:shd w:val="clear" w:color="auto" w:fill="D9D9D9"/>
+          </w:tcPr>
+          <w:p>
+            <w:pPr>
+              <w:jc w:val="center"/>
+              <w:rPr>
+                <w:rFonts w:ascii="Arial" w:hAnsi="Arial" w:cs="Arial"/>
+                <w:b/>
+                <w:bCs/>
+              </w:rPr>
+            </w:pPr>
+            <w:r>
+              <w:rPr>
+                <w:rFonts w:ascii="Arial" w:hAnsi="Arial" w:cs="Arial"/>
+                <w:b/>
+                <w:bCs/>
+              </w:rPr>
+              <w:t>Descrição</w:t>
+            </w:r>
+          </w:p>
+        </w:tc>
+        <w:tc>
+          <w:tcPr>
+            <w:tcW w:w="3159" w:type="dxa"/>
+            <w:shd w:val="clear" w:color="auto" w:fill="D9D9D9"/>
+          </w:tcPr>
+          <w:p>
+            <w:pPr>
+              <w:jc w:val="center"/>
+              <w:rPr>
+                <w:rFonts w:ascii="Arial" w:hAnsi="Arial" w:cs="Arial"/>
+                <w:b/>
+                <w:bCs/>
+              </w:rPr>
+            </w:pPr>
+            <w:r>
+              <w:rPr>
+                <w:rFonts w:ascii="Arial" w:hAnsi="Arial" w:cs="Arial"/>
+                <w:b/>
+                <w:bCs/>
+              </w:rPr>
+              <w:t>Autor</w:t>
+            </w:r>
+          </w:p>
+        </w:tc>
+      </w:tr>
+      <w:tr>
+        <w:tc>
+          <w:tcPr>
+            <w:tcW w:w="1384" w:type="dxa"/>
+          </w:tcPr>
+          <w:p>
+            <w:pPr>
+              <w:jc w:val="center"/>
+              <w:rPr>
+                <w:rFonts w:ascii="Arial" w:hAnsi="Arial" w:cs="Arial"/>
+              </w:rPr>
+            </w:pPr>
+            <w:r>
+              <w:rPr>
+                <w:rFonts w:ascii="Arial" w:hAnsi="Arial" w:cs="Arial"/>
+              </w:rPr>
+              <w:t>03/10</w:t>
+            </w:r>
+            <w:r>
+              <w:rPr>
+                <w:rFonts w:ascii="Arial" w:hAnsi="Arial" w:cs="Arial"/>
+              </w:rPr>
+              <w:t>/201</w:t>
+            </w:r>
+            <w:r>
+              <w:rPr>
+                <w:rFonts w:ascii="Arial" w:hAnsi="Arial" w:cs="Arial"/>
+              </w:rPr>
+              <w:t>4</w:t>
+            </w:r>
+          </w:p>
+        </w:tc>
+        <w:tc>
+          <w:tcPr>
+            <w:tcW w:w="1418" w:type="dxa"/>
+          </w:tcPr>
+          <w:p>
+            <w:pPr>
+              <w:jc w:val="center"/>
+              <w:rPr>
+                <w:rFonts w:ascii="Arial" w:hAnsi="Arial" w:cs="Arial"/>
+              </w:rPr>
+            </w:pPr>
+            <w:r>
+              <w:rPr>
+                <w:rFonts w:ascii="Arial" w:hAnsi="Arial" w:cs="Arial"/>
+              </w:rPr>
+              <w:t>1.0</w:t>
+            </w:r>
+          </w:p>
+        </w:tc>
+        <w:tc>
+          <w:tcPr>
+            <w:tcW w:w="3543" w:type="dxa"/>
+          </w:tcPr>
+          <w:p>
+            <w:pPr>
+              <w:pStyle w:val="Header"/>
+              <w:tabs>
+                <w:tab w:val="clear" w:pos="4320"/>
+                <w:tab w:val="clear" w:pos="8640"/>
+              </w:tabs>
+              <w:jc w:val="center"/>
+              <w:rPr>
+                <w:rFonts w:ascii="Arial" w:hAnsi="Arial" w:cs="Arial"/>
+              </w:rPr>
+            </w:pPr>
+            <w:r>
+              <w:rPr>
+                <w:rFonts w:ascii="Arial" w:hAnsi="Arial" w:cs="Arial"/>
+              </w:rPr>
+              <w:t>Criação do documento</w:t>
+            </w:r>
+          </w:p>
+        </w:tc>
+        <w:tc>
+          <w:tcPr>
+            <w:tcW w:w="3159" w:type="dxa"/>
+          </w:tcPr>
+          <w:p>
+            <w:pPr>
+              <w:jc w:val="center"/>
+              <w:rPr>
+                <w:rFonts w:ascii="Arial" w:hAnsi="Arial" w:cs="Arial"/>
+              </w:rPr>
+            </w:pPr>
+            <w:r>
+              <w:rPr>
+                <w:rFonts w:ascii="Arial" w:hAnsi="Arial" w:cs="Arial"/>
+              </w:rPr>
+              <w:t>Iago Raphael Victória</w:t>
+            </w:r>
+          </w:p>
+        </w:tc>
+      </w:tr>
+      <w:tr>
+        <w:tc>
+          <w:tcPr>
+            <w:tcW w:w="1384" w:type="dxa"/>
+          </w:tcPr>
+          <w:p>
+            <w:pPr>
+              <w:jc w:val="center"/>
+              <w:rPr>
+                <w:rFonts w:ascii="Arial" w:hAnsi="Arial" w:cs="Arial"/>
+              </w:rPr>
+            </w:pPr>
+            <w:r>
+              <w:rPr>
+                <w:rFonts w:ascii="Arial" w:hAnsi="Arial" w:cs="Arial"/>
+              </w:rPr>
+              <w:t>06/10</w:t>
+            </w:r>
+            <w:r>
+              <w:rPr>
+                <w:rFonts w:ascii="Arial" w:hAnsi="Arial" w:cs="Arial"/>
+              </w:rPr>
+              <w:t>/201</w:t>
+            </w:r>
+            <w:r>
+              <w:rPr>
+                <w:rFonts w:ascii="Arial" w:hAnsi="Arial" w:cs="Arial"/>
+              </w:rPr>
+              <w:t>4</w:t>
+            </w:r>
+          </w:p>
+        </w:tc>
+        <w:tc>
+          <w:tcPr>
+            <w:tcW w:w="1418" w:type="dxa"/>
+          </w:tcPr>
+          <w:p>
+            <w:pPr>
+              <w:jc w:val="center"/>
+              <w:rPr>
+                <w:rFonts w:ascii="Arial" w:hAnsi="Arial" w:cs="Arial"/>
+              </w:rPr>
+            </w:pPr>
+            <w:r>
+              <w:rPr>
+                <w:rFonts w:ascii="Arial" w:hAnsi="Arial" w:cs="Arial"/>
+              </w:rPr>
+              <w:t>1.</w:t>
+            </w:r>
+            <w:r>
+              <w:rPr>
+                <w:rFonts w:ascii="Arial" w:hAnsi="Arial" w:cs="Arial"/>
+              </w:rPr>
+              <w:t>1</w:t>
+            </w:r>
+          </w:p>
+        </w:tc>
+        <w:tc>
+          <w:tcPr>
+            <w:tcW w:w="3543" w:type="dxa"/>
+          </w:tcPr>
+          <w:p>
+            <w:pPr>
+              <w:pStyle w:val="Header"/>
+              <w:tabs>
+                <w:tab w:val="clear" w:pos="4320"/>
+                <w:tab w:val="clear" w:pos="8640"/>
+              </w:tabs>
+              <w:jc w:val="center"/>
+              <w:rPr>
+                <w:rFonts w:ascii="Arial" w:hAnsi="Arial" w:cs="Arial"/>
+              </w:rPr>
+            </w:pPr>
+            <w:r>
+              <w:rPr>
+                <w:rFonts w:ascii="Arial" w:hAnsi="Arial" w:cs="Arial"/>
+              </w:rPr>
+              <w:t>Revisão do documento</w:t>
+            </w:r>
+          </w:p>
+        </w:tc>
+        <w:tc>
+          <w:tcPr>
+            <w:tcW w:w="3159" w:type="dxa"/>
+          </w:tcPr>
+          <w:p>
+            <w:pPr>
+              <w:jc w:val="center"/>
+              <w:rPr>
+                <w:rFonts w:ascii="Arial" w:hAnsi="Arial" w:cs="Arial"/>
+              </w:rPr>
+            </w:pPr>
+            <w:r>
+              <w:rPr>
+                <w:rFonts w:ascii="Arial" w:hAnsi="Arial" w:cs="Arial"/>
+              </w:rPr>
+              <w:t xml:space="preserve">Bruno </w:t>
+            </w:r>
+            <w:proofErr w:type="spellStart"/>
+            <w:r>
+              <w:rPr>
+                <w:rFonts w:ascii="Arial" w:hAnsi="Arial" w:cs="Arial"/>
+              </w:rPr>
+              <w:t>Bulso</w:t>
+            </w:r>
+            <w:proofErr w:type="spellEnd"/>
+          </w:p>
+        </w:tc>
+      </w:tr>
+    </w:tbl>
+    <w:p>
+      <w:pPr>
+        <w:rPr>
+          <w:rFonts w:ascii="Arial" w:hAnsi="Arial" w:cs="Arial"/>
+        </w:rPr>
+      </w:pPr>
+    </w:p>
+    <w:p>
+      <w:pPr>
+        <w:pStyle w:val="infoblue0"/>
+        <w:ind w:left="0"/>
+        <w:rPr>
+          <w:rFonts w:ascii="Arial" w:hAnsi="Arial" w:cs="Arial"/>
+          <w:color w:val="auto"/>
+        </w:rPr>
         <w:sectPr>
-          <w:headerReference w:type="default" r:id="rId9"/>
+          <w:headerReference w:type="even" r:id="rId9"/>
+          <w:headerReference w:type="default" r:id="rId10"/>
+          <w:footerReference w:type="even" r:id="rId11"/>
+          <w:footerReference w:type="default" r:id="rId12"/>
+          <w:headerReference w:type="first" r:id="rId13"/>
+          <w:footerReference w:type="first" r:id="rId14"/>
           <w:pgSz w:w="11907" w:h="16840" w:code="9"/>
           <w:pgMar w:top="1440" w:right="1440" w:bottom="1440" w:left="1440" w:header="720" w:footer="720" w:gutter="0"/>
           <w:cols w:space="720"/>
@@ -197,7 +724,7 @@
           <w:szCs w:val="24"/>
         </w:rPr>
       </w:pPr>
-      <w:bookmarkStart w:id="2" w:name="_Toc534195096"/>
+      <w:bookmarkStart w:id="3" w:name="_Toc534195096"/>
     </w:p>
     <w:p>
       <w:pPr>
@@ -1754,16 +2281,14 @@
         </w:rPr>
         <w:t xml:space="preserve"> movido fisicamente,</w:t>
       </w:r>
-      <w:bookmarkStart w:id="3" w:name="_GoBack"/>
+      <w:r>
+        <w:rPr>
+          <w:sz w:val="24"/>
+          <w:szCs w:val="24"/>
+        </w:rPr>
+        <w:t xml:space="preserve"> sem perder suas funcionalidades durante o seu deslocamento.</w:t>
+      </w:r>
       <w:bookmarkEnd w:id="3"/>
-      <w:r>
-        <w:rPr>
-          <w:sz w:val="24"/>
-          <w:szCs w:val="24"/>
-        </w:rPr>
-        <w:t xml:space="preserve"> sem perder suas funcionalidades durante o seu deslocamento.</w:t>
-      </w:r>
-      <w:bookmarkEnd w:id="2"/>
       <w:r>
         <w:rPr>
           <w:rFonts w:cs="Arial"/>
@@ -1772,8 +2297,8 @@
       </w:r>
     </w:p>
     <w:sectPr>
-      <w:headerReference w:type="default" r:id="rId10"/>
-      <w:footerReference w:type="default" r:id="rId11"/>
+      <w:headerReference w:type="default" r:id="rId15"/>
+      <w:footerReference w:type="default" r:id="rId16"/>
       <w:pgSz w:w="11907" w:h="16840" w:code="9"/>
       <w:pgMar w:top="1440" w:right="1440" w:bottom="1440" w:left="1440" w:header="720" w:footer="720" w:gutter="0"/>
       <w:cols w:space="720"/>
@@ -1802,6 +2327,38 @@
 </file>
 
 <file path=word/footer1.xml><?xml version="1.0" encoding="utf-8"?>
+<w:ftr xmlns:wpc="http://schemas.microsoft.com/office/word/2010/wordprocessingCanvas" xmlns:mo="http://schemas.microsoft.com/office/mac/office/2008/main" xmlns:mc="http://schemas.openxmlformats.org/markup-compatibility/2006" xmlns:mv="urn:schemas-microsoft-com:mac:vml" xmlns:o="urn:schemas-microsoft-com:office:office" xmlns:r="http://schemas.openxmlformats.org/officeDocument/2006/relationships" xmlns:m="http://schemas.openxmlformats.org/officeDocument/2006/math" xmlns:v="urn:schemas-microsoft-com:vml" xmlns:wp14="http://schemas.microsoft.com/office/word/2010/wordprocessingDrawing" xmlns:wp="http://schemas.openxmlformats.org/drawingml/2006/wordprocessingDrawing" xmlns:w10="urn:schemas-microsoft-com:office:word" xmlns:w="http://schemas.openxmlformats.org/wordprocessingml/2006/main" xmlns:w14="http://schemas.microsoft.com/office/word/2010/wordml" xmlns:wpg="http://schemas.microsoft.com/office/word/2010/wordprocessingGroup" xmlns:wpi="http://schemas.microsoft.com/office/word/2010/wordprocessingInk" xmlns:wne="http://schemas.microsoft.com/office/word/2006/wordml" xmlns:wps="http://schemas.microsoft.com/office/word/2010/wordprocessingShape" mc:Ignorable="w14 wp14">
+  <w:p>
+    <w:pPr>
+      <w:pStyle w:val="Footer"/>
+    </w:pPr>
+  </w:p>
+</w:ftr>
+</file>
+
+<file path=word/footer2.xml><?xml version="1.0" encoding="utf-8"?>
+<w:ftr xmlns:wpc="http://schemas.microsoft.com/office/word/2010/wordprocessingCanvas" xmlns:mo="http://schemas.microsoft.com/office/mac/office/2008/main" xmlns:mc="http://schemas.openxmlformats.org/markup-compatibility/2006" xmlns:mv="urn:schemas-microsoft-com:mac:vml" xmlns:o="urn:schemas-microsoft-com:office:office" xmlns:r="http://schemas.openxmlformats.org/officeDocument/2006/relationships" xmlns:m="http://schemas.openxmlformats.org/officeDocument/2006/math" xmlns:v="urn:schemas-microsoft-com:vml" xmlns:wp14="http://schemas.microsoft.com/office/word/2010/wordprocessingDrawing" xmlns:wp="http://schemas.openxmlformats.org/drawingml/2006/wordprocessingDrawing" xmlns:w10="urn:schemas-microsoft-com:office:word" xmlns:w="http://schemas.openxmlformats.org/wordprocessingml/2006/main" xmlns:w14="http://schemas.microsoft.com/office/word/2010/wordml" xmlns:wpg="http://schemas.microsoft.com/office/word/2010/wordprocessingGroup" xmlns:wpi="http://schemas.microsoft.com/office/word/2010/wordprocessingInk" xmlns:wne="http://schemas.microsoft.com/office/word/2006/wordml" xmlns:wps="http://schemas.microsoft.com/office/word/2010/wordprocessingShape" mc:Ignorable="w14 wp14">
+  <w:p>
+    <w:pPr>
+      <w:pStyle w:val="Footer"/>
+    </w:pPr>
+    <w:bookmarkStart w:id="2" w:name="_GoBack"/>
+    <w:bookmarkEnd w:id="2"/>
+  </w:p>
+</w:ftr>
+</file>
+
+<file path=word/footer3.xml><?xml version="1.0" encoding="utf-8"?>
+<w:ftr xmlns:wpc="http://schemas.microsoft.com/office/word/2010/wordprocessingCanvas" xmlns:mo="http://schemas.microsoft.com/office/mac/office/2008/main" xmlns:mc="http://schemas.openxmlformats.org/markup-compatibility/2006" xmlns:mv="urn:schemas-microsoft-com:mac:vml" xmlns:o="urn:schemas-microsoft-com:office:office" xmlns:r="http://schemas.openxmlformats.org/officeDocument/2006/relationships" xmlns:m="http://schemas.openxmlformats.org/officeDocument/2006/math" xmlns:v="urn:schemas-microsoft-com:vml" xmlns:wp14="http://schemas.microsoft.com/office/word/2010/wordprocessingDrawing" xmlns:wp="http://schemas.openxmlformats.org/drawingml/2006/wordprocessingDrawing" xmlns:w10="urn:schemas-microsoft-com:office:word" xmlns:w="http://schemas.openxmlformats.org/wordprocessingml/2006/main" xmlns:w14="http://schemas.microsoft.com/office/word/2010/wordml" xmlns:wpg="http://schemas.microsoft.com/office/word/2010/wordprocessingGroup" xmlns:wpi="http://schemas.microsoft.com/office/word/2010/wordprocessingInk" xmlns:wne="http://schemas.microsoft.com/office/word/2006/wordml" xmlns:wps="http://schemas.microsoft.com/office/word/2010/wordprocessingShape" mc:Ignorable="w14 wp14">
+  <w:p>
+    <w:pPr>
+      <w:pStyle w:val="Footer"/>
+    </w:pPr>
+  </w:p>
+</w:ftr>
+</file>
+
+<file path=word/footer4.xml><?xml version="1.0" encoding="utf-8"?>
 <w:ftr xmlns:wpc="http://schemas.microsoft.com/office/word/2010/wordprocessingCanvas" xmlns:mo="http://schemas.microsoft.com/office/mac/office/2008/main" xmlns:mc="http://schemas.openxmlformats.org/markup-compatibility/2006" xmlns:mv="urn:schemas-microsoft-com:mac:vml" xmlns:o="urn:schemas-microsoft-com:office:office" xmlns:r="http://schemas.openxmlformats.org/officeDocument/2006/relationships" xmlns:m="http://schemas.openxmlformats.org/officeDocument/2006/math" xmlns:v="urn:schemas-microsoft-com:vml" xmlns:wp14="http://schemas.microsoft.com/office/word/2010/wordprocessingDrawing" xmlns:wp="http://schemas.openxmlformats.org/drawingml/2006/wordprocessingDrawing" xmlns:w10="urn:schemas-microsoft-com:office:word" xmlns:w="http://schemas.openxmlformats.org/wordprocessingml/2006/main" xmlns:w14="http://schemas.microsoft.com/office/word/2010/wordml" xmlns:wpg="http://schemas.microsoft.com/office/word/2010/wordprocessingGroup" xmlns:wpi="http://schemas.microsoft.com/office/word/2010/wordprocessingInk" xmlns:wne="http://schemas.microsoft.com/office/word/2006/wordml" xmlns:wps="http://schemas.microsoft.com/office/word/2010/wordprocessingShape" mc:Ignorable="w14 wp14">
   <w:tbl>
     <w:tblPr>
@@ -1901,7 +2458,7 @@
               <w:rStyle w:val="PageNumber"/>
               <w:noProof/>
             </w:rPr>
-            <w:t>2</w:t>
+            <w:t>3</w:t>
           </w:r>
           <w:r>
             <w:rPr>
@@ -1939,7 +2496,7 @@
               <w:noProof/>
               <w:lang w:val="en-US"/>
             </w:rPr>
-            <w:t>3</w:t>
+            <w:t>4</w:t>
           </w:r>
           <w:r>
             <w:rPr>
@@ -1982,50 +2539,6 @@
 <w:hdr xmlns:wpc="http://schemas.microsoft.com/office/word/2010/wordprocessingCanvas" xmlns:mo="http://schemas.microsoft.com/office/mac/office/2008/main" xmlns:mc="http://schemas.openxmlformats.org/markup-compatibility/2006" xmlns:mv="urn:schemas-microsoft-com:mac:vml" xmlns:o="urn:schemas-microsoft-com:office:office" xmlns:r="http://schemas.openxmlformats.org/officeDocument/2006/relationships" xmlns:m="http://schemas.openxmlformats.org/officeDocument/2006/math" xmlns:v="urn:schemas-microsoft-com:vml" xmlns:wp14="http://schemas.microsoft.com/office/word/2010/wordprocessingDrawing" xmlns:wp="http://schemas.openxmlformats.org/drawingml/2006/wordprocessingDrawing" xmlns:w10="urn:schemas-microsoft-com:office:word" xmlns:w="http://schemas.openxmlformats.org/wordprocessingml/2006/main" xmlns:w14="http://schemas.microsoft.com/office/word/2010/wordml" xmlns:wpg="http://schemas.microsoft.com/office/word/2010/wordprocessingGroup" xmlns:wpi="http://schemas.microsoft.com/office/word/2010/wordprocessingInk" xmlns:wne="http://schemas.microsoft.com/office/word/2006/wordml" xmlns:wps="http://schemas.microsoft.com/office/word/2010/wordprocessingShape" mc:Ignorable="w14 wp14">
   <w:p>
     <w:pPr>
-      <w:pBdr>
-        <w:top w:val="single" w:sz="6" w:space="1" w:color="auto"/>
-      </w:pBdr>
-      <w:rPr>
-        <w:szCs w:val="24"/>
-      </w:rPr>
-    </w:pPr>
-  </w:p>
-  <w:p>
-    <w:pPr>
-      <w:pBdr>
-        <w:bottom w:val="single" w:sz="6" w:space="1" w:color="auto"/>
-      </w:pBdr>
-      <w:jc w:val="right"/>
-      <w:rPr>
-        <w:b/>
-        <w:bCs/>
-        <w:sz w:val="36"/>
-        <w:szCs w:val="36"/>
-      </w:rPr>
-    </w:pPr>
-    <w:r>
-      <w:rPr>
-        <w:b/>
-        <w:bCs/>
-        <w:sz w:val="36"/>
-        <w:szCs w:val="36"/>
-      </w:rPr>
-      <w:t>Pontifícia Universidade Católica do Rio Grande do Sul</w:t>
-    </w:r>
-  </w:p>
-  <w:p>
-    <w:pPr>
-      <w:pBdr>
-        <w:bottom w:val="single" w:sz="6" w:space="1" w:color="auto"/>
-      </w:pBdr>
-      <w:jc w:val="right"/>
-      <w:rPr>
-        <w:szCs w:val="24"/>
-      </w:rPr>
-    </w:pPr>
-  </w:p>
-  <w:p>
-    <w:pPr>
       <w:pStyle w:val="Header"/>
     </w:pPr>
   </w:p>
@@ -2033,6 +2546,70 @@
 </file>
 
 <file path=word/header2.xml><?xml version="1.0" encoding="utf-8"?>
+<w:hdr xmlns:wpc="http://schemas.microsoft.com/office/word/2010/wordprocessingCanvas" xmlns:mo="http://schemas.microsoft.com/office/mac/office/2008/main" xmlns:mc="http://schemas.openxmlformats.org/markup-compatibility/2006" xmlns:mv="urn:schemas-microsoft-com:mac:vml" xmlns:o="urn:schemas-microsoft-com:office:office" xmlns:r="http://schemas.openxmlformats.org/officeDocument/2006/relationships" xmlns:m="http://schemas.openxmlformats.org/officeDocument/2006/math" xmlns:v="urn:schemas-microsoft-com:vml" xmlns:wp14="http://schemas.microsoft.com/office/word/2010/wordprocessingDrawing" xmlns:wp="http://schemas.openxmlformats.org/drawingml/2006/wordprocessingDrawing" xmlns:w10="urn:schemas-microsoft-com:office:word" xmlns:w="http://schemas.openxmlformats.org/wordprocessingml/2006/main" xmlns:w14="http://schemas.microsoft.com/office/word/2010/wordml" xmlns:wpg="http://schemas.microsoft.com/office/word/2010/wordprocessingGroup" xmlns:wpi="http://schemas.microsoft.com/office/word/2010/wordprocessingInk" xmlns:wne="http://schemas.microsoft.com/office/word/2006/wordml" xmlns:wps="http://schemas.microsoft.com/office/word/2010/wordprocessingShape" mc:Ignorable="w14 wp14">
+  <w:p>
+    <w:pPr>
+      <w:pBdr>
+        <w:top w:val="single" w:sz="6" w:space="1" w:color="auto"/>
+      </w:pBdr>
+      <w:rPr>
+        <w:szCs w:val="24"/>
+      </w:rPr>
+    </w:pPr>
+  </w:p>
+  <w:p>
+    <w:pPr>
+      <w:pBdr>
+        <w:bottom w:val="single" w:sz="6" w:space="1" w:color="auto"/>
+      </w:pBdr>
+      <w:jc w:val="right"/>
+      <w:rPr>
+        <w:b/>
+        <w:bCs/>
+        <w:sz w:val="36"/>
+        <w:szCs w:val="36"/>
+      </w:rPr>
+    </w:pPr>
+    <w:r>
+      <w:rPr>
+        <w:b/>
+        <w:bCs/>
+        <w:sz w:val="36"/>
+        <w:szCs w:val="36"/>
+      </w:rPr>
+      <w:t>Pontifícia Universidade Católica do Rio Grande do Sul</w:t>
+    </w:r>
+  </w:p>
+  <w:p>
+    <w:pPr>
+      <w:pBdr>
+        <w:bottom w:val="single" w:sz="6" w:space="1" w:color="auto"/>
+      </w:pBdr>
+      <w:jc w:val="right"/>
+      <w:rPr>
+        <w:szCs w:val="24"/>
+      </w:rPr>
+    </w:pPr>
+  </w:p>
+  <w:p>
+    <w:pPr>
+      <w:pStyle w:val="Header"/>
+    </w:pPr>
+  </w:p>
+</w:hdr>
+</file>
+
+<file path=word/header3.xml><?xml version="1.0" encoding="utf-8"?>
+<w:hdr xmlns:wpc="http://schemas.microsoft.com/office/word/2010/wordprocessingCanvas" xmlns:mo="http://schemas.microsoft.com/office/mac/office/2008/main" xmlns:mc="http://schemas.openxmlformats.org/markup-compatibility/2006" xmlns:mv="urn:schemas-microsoft-com:mac:vml" xmlns:o="urn:schemas-microsoft-com:office:office" xmlns:r="http://schemas.openxmlformats.org/officeDocument/2006/relationships" xmlns:m="http://schemas.openxmlformats.org/officeDocument/2006/math" xmlns:v="urn:schemas-microsoft-com:vml" xmlns:wp14="http://schemas.microsoft.com/office/word/2010/wordprocessingDrawing" xmlns:wp="http://schemas.openxmlformats.org/drawingml/2006/wordprocessingDrawing" xmlns:w10="urn:schemas-microsoft-com:office:word" xmlns:w="http://schemas.openxmlformats.org/wordprocessingml/2006/main" xmlns:w14="http://schemas.microsoft.com/office/word/2010/wordml" xmlns:wpg="http://schemas.microsoft.com/office/word/2010/wordprocessingGroup" xmlns:wpi="http://schemas.microsoft.com/office/word/2010/wordprocessingInk" xmlns:wne="http://schemas.microsoft.com/office/word/2006/wordml" xmlns:wps="http://schemas.microsoft.com/office/word/2010/wordprocessingShape" mc:Ignorable="w14 wp14">
+  <w:p>
+    <w:pPr>
+      <w:pStyle w:val="Header"/>
+    </w:pPr>
+  </w:p>
+</w:hdr>
+</file>
+
+<file path=word/header4.xml><?xml version="1.0" encoding="utf-8"?>
 <w:hdr xmlns:wpc="http://schemas.microsoft.com/office/word/2010/wordprocessingCanvas" xmlns:mo="http://schemas.microsoft.com/office/mac/office/2008/main" xmlns:mc="http://schemas.openxmlformats.org/markup-compatibility/2006" xmlns:mv="urn:schemas-microsoft-com:mac:vml" xmlns:o="urn:schemas-microsoft-com:office:office" xmlns:r="http://schemas.openxmlformats.org/officeDocument/2006/relationships" xmlns:m="http://schemas.openxmlformats.org/officeDocument/2006/math" xmlns:v="urn:schemas-microsoft-com:vml" xmlns:wp14="http://schemas.microsoft.com/office/word/2010/wordprocessingDrawing" xmlns:wp="http://schemas.openxmlformats.org/drawingml/2006/wordprocessingDrawing" xmlns:w10="urn:schemas-microsoft-com:office:word" xmlns:w="http://schemas.openxmlformats.org/wordprocessingml/2006/main" xmlns:w14="http://schemas.microsoft.com/office/word/2010/wordml" xmlns:wpg="http://schemas.microsoft.com/office/word/2010/wordprocessingGroup" xmlns:wpi="http://schemas.microsoft.com/office/word/2010/wordprocessingInk" xmlns:wne="http://schemas.microsoft.com/office/word/2006/wordml" xmlns:wps="http://schemas.microsoft.com/office/word/2010/wordprocessingShape" mc:Ignorable="w14 wp14">
   <w:tbl>
     <w:tblPr>
@@ -2094,13 +2671,7 @@
             <w:rPr>
               <w:rFonts w:ascii="Arial" w:hAnsi="Arial" w:cs="Arial"/>
             </w:rPr>
-            <w:t xml:space="preserve">Projeto </w:t>
-          </w:r>
-          <w:r>
-            <w:rPr>
-              <w:rFonts w:ascii="Arial" w:hAnsi="Arial" w:cs="Arial"/>
-            </w:rPr>
-            <w:t>Final</w:t>
+            <w:t>Trabalho 1</w:t>
           </w:r>
         </w:p>
       </w:tc>
@@ -2166,7 +2737,7 @@
             <w:rPr>
               <w:rFonts w:ascii="Arial" w:hAnsi="Arial" w:cs="Arial"/>
             </w:rPr>
-            <w:t>Versão 1.0</w:t>
+            <w:t>Versão 1.1</w:t>
           </w:r>
         </w:p>
         <w:p>
@@ -5340,6 +5911,7 @@
     <w:name w:val="Title"/>
     <w:basedOn w:val="Normal"/>
     <w:next w:val="Normal"/>
+    <w:link w:val="TitleChar"/>
     <w:qFormat/>
     <w:pPr>
       <w:spacing w:line="240" w:lineRule="auto"/>
@@ -5858,6 +6430,18 @@
     <w:link w:val="Header"/>
     <w:rsid w:val="002001FD"/>
     <w:rPr>
+      <w:lang w:eastAsia="en-US"/>
+    </w:rPr>
+  </w:style>
+  <w:style w:type="character" w:customStyle="1" w:styleId="TitleChar">
+    <w:name w:val="Title Char"/>
+    <w:basedOn w:val="DefaultParagraphFont"/>
+    <w:link w:val="Title"/>
+    <w:rsid w:val="00D76E39"/>
+    <w:rPr>
+      <w:rFonts w:ascii="Arial" w:hAnsi="Arial"/>
+      <w:b/>
+      <w:sz w:val="36"/>
       <w:lang w:eastAsia="en-US"/>
     </w:rPr>
   </w:style>
@@ -6215,6 +6799,7 @@
     <w:name w:val="Title"/>
     <w:basedOn w:val="Normal"/>
     <w:next w:val="Normal"/>
+    <w:link w:val="TitleChar"/>
     <w:qFormat/>
     <w:pPr>
       <w:spacing w:line="240" w:lineRule="auto"/>
@@ -6733,6 +7318,18 @@
     <w:link w:val="Header"/>
     <w:rsid w:val="002001FD"/>
     <w:rPr>
+      <w:lang w:eastAsia="en-US"/>
+    </w:rPr>
+  </w:style>
+  <w:style w:type="character" w:customStyle="1" w:styleId="TitleChar">
+    <w:name w:val="Title Char"/>
+    <w:basedOn w:val="DefaultParagraphFont"/>
+    <w:link w:val="Title"/>
+    <w:rsid w:val="00D76E39"/>
+    <w:rPr>
+      <w:rFonts w:ascii="Arial" w:hAnsi="Arial"/>
+      <w:b/>
+      <w:sz w:val="36"/>
       <w:lang w:eastAsia="en-US"/>
     </w:rPr>
   </w:style>
@@ -7029,7 +7626,7 @@
 </file>
 
 <file path=customXml/itemProps1.xml><?xml version="1.0" encoding="utf-8"?>
-<ds:datastoreItem xmlns:ds="http://schemas.openxmlformats.org/officeDocument/2006/customXml" ds:itemID="{26BB277F-359C-1A4B-B857-A10E9F7F16CC}">
+<ds:datastoreItem xmlns:ds="http://schemas.openxmlformats.org/officeDocument/2006/customXml" ds:itemID="{0C744135-2587-7440-B419-6B181039EC5A}">
   <ds:schemaRefs>
     <ds:schemaRef ds:uri="http://schemas.openxmlformats.org/officeDocument/2006/bibliography"/>
   </ds:schemaRefs>

</xml_diff>